<commit_message>
REnamed the doc put files
REnamed the doc put files
</commit_message>
<xml_diff>
--- a/Shay.docx
+++ b/Shay.docx
@@ -8,40 +8,33 @@
         <w:rPr>
           <w:rFonts w:ascii="HelveticaNeueLT Std Lt" w:hAnsi="HelveticaNeueLT Std Lt"/>
           <w:sz w:val="20"/>
+          <w:lang w:val="en-US"/>
         </w:rPr>
       </w:pPr>
-      <w:proofErr w:type="spellStart"/>
       <w:r>
         <w:rPr>
           <w:rFonts w:ascii="HelveticaNeueLT Std Lt" w:hAnsi="HelveticaNeueLT Std Lt"/>
           <w:sz w:val="20"/>
-        </w:rPr>
-        <w:t>DeBounce</w:t>
-      </w:r>
-      <w:proofErr w:type="spellEnd"/>
+          <w:lang w:val="en-US"/>
+        </w:rPr>
+        <w:t>Code examples:</w:t>
+      </w:r>
+      <w:r>
+        <w:rPr>
+          <w:lang w:val="en-US"/>
+        </w:rPr>
+        <w:t xml:space="preserve"> </w:t>
+      </w:r>
       <w:r>
         <w:rPr>
           <w:rFonts w:ascii="HelveticaNeueLT Std Lt" w:hAnsi="HelveticaNeueLT Std Lt"/>
           <w:sz w:val="20"/>
-        </w:rPr>
-        <w:t xml:space="preserve"> </w:t>
-      </w:r>
-      <w:proofErr w:type="spellStart"/>
-      <w:r>
-        <w:rPr>
-          <w:rFonts w:ascii="HelveticaNeueLT Std Lt" w:hAnsi="HelveticaNeueLT Std Lt"/>
-          <w:sz w:val="20"/>
-        </w:rPr>
-        <w:t>Circuit</w:t>
-      </w:r>
-      <w:proofErr w:type="spellEnd"/>
-      <w:r>
-        <w:rPr>
-          <w:rFonts w:ascii="HelveticaNeueLT Std Lt" w:hAnsi="HelveticaNeueLT Std Lt"/>
-          <w:sz w:val="20"/>
-        </w:rPr>
-        <w:t>:</w:t>
-      </w:r>
+          <w:lang w:val="en-US"/>
+        </w:rPr>
+        <w:t>https://www.viget.com/articles/organizing-large-arduino-code-bases</w:t>
+      </w:r>
+      <w:bookmarkStart w:id="0" w:name="_GoBack"/>
+      <w:bookmarkEnd w:id="0"/>
     </w:p>
     <w:p>
       <w:pPr>
@@ -49,6 +42,7 @@
         <w:rPr>
           <w:rFonts w:ascii="HelveticaNeueLT Std Lt" w:hAnsi="HelveticaNeueLT Std Lt"/>
           <w:sz w:val="20"/>
+          <w:lang w:val="en-US"/>
         </w:rPr>
       </w:pPr>
     </w:p>
@@ -58,6 +52,45 @@
         <w:rPr>
           <w:rFonts w:ascii="HelveticaNeueLT Std Lt" w:hAnsi="HelveticaNeueLT Std Lt"/>
           <w:sz w:val="20"/>
+          <w:lang w:val="en-US"/>
+        </w:rPr>
+      </w:pPr>
+      <w:proofErr w:type="spellStart"/>
+      <w:r>
+        <w:rPr>
+          <w:rFonts w:ascii="HelveticaNeueLT Std Lt" w:hAnsi="HelveticaNeueLT Std Lt"/>
+          <w:sz w:val="20"/>
+          <w:lang w:val="en-US"/>
+        </w:rPr>
+        <w:t>DeBounce</w:t>
+      </w:r>
+      <w:proofErr w:type="spellEnd"/>
+      <w:r>
+        <w:rPr>
+          <w:rFonts w:ascii="HelveticaNeueLT Std Lt" w:hAnsi="HelveticaNeueLT Std Lt"/>
+          <w:sz w:val="20"/>
+          <w:lang w:val="en-US"/>
+        </w:rPr>
+        <w:t xml:space="preserve"> Circuit:</w:t>
+      </w:r>
+    </w:p>
+    <w:p>
+      <w:pPr>
+        <w:spacing w:after="0" w:line="240" w:lineRule="auto"/>
+        <w:rPr>
+          <w:rFonts w:ascii="HelveticaNeueLT Std Lt" w:hAnsi="HelveticaNeueLT Std Lt"/>
+          <w:sz w:val="20"/>
+          <w:lang w:val="en-US"/>
+        </w:rPr>
+      </w:pPr>
+    </w:p>
+    <w:p>
+      <w:pPr>
+        <w:spacing w:after="0" w:line="240" w:lineRule="auto"/>
+        <w:rPr>
+          <w:rFonts w:ascii="HelveticaNeueLT Std Lt" w:hAnsi="HelveticaNeueLT Std Lt"/>
+          <w:sz w:val="20"/>
+          <w:lang w:val="en-US"/>
         </w:rPr>
       </w:pPr>
       <w:r>
@@ -71,6 +104,7 @@
           <w:sz w:val="32"/>
           <w:szCs w:val="36"/>
           <w:shd w:val="clear" w:color="auto" w:fill="AAAAAA"/>
+          <w:lang w:val="en-US"/>
         </w:rPr>
         <w:t xml:space="preserve">Software </w:t>
       </w:r>
@@ -86,6 +120,7 @@
           <w:sz w:val="32"/>
           <w:szCs w:val="36"/>
           <w:shd w:val="clear" w:color="auto" w:fill="AAAAAA"/>
+          <w:lang w:val="en-US"/>
         </w:rPr>
         <w:t>Debouncing</w:t>
       </w:r>
@@ -101,6 +136,7 @@
           <w:sz w:val="32"/>
           <w:szCs w:val="36"/>
           <w:shd w:val="clear" w:color="auto" w:fill="AAAAAA"/>
+          <w:lang w:val="en-US"/>
         </w:rPr>
         <w:t>:</w:t>
       </w:r>
@@ -2624,6 +2660,7 @@
           <w:shd w:val="clear" w:color="auto" w:fill="FFFFFF"/>
           <w:lang w:val="en-US"/>
         </w:rPr>
+        <w:lastRenderedPageBreak/>
         <w:t>    </w:t>
       </w:r>
       <w:r>
@@ -2796,7 +2833,6 @@
           <w:shd w:val="clear" w:color="auto" w:fill="FFFFFF"/>
           <w:lang w:val="en-US"/>
         </w:rPr>
-        <w:lastRenderedPageBreak/>
         <w:t>  </w:t>
       </w:r>
       <w:r>
@@ -3356,8 +3392,6 @@
         </w:rPr>
         <w:t>Code:</w:t>
       </w:r>
-      <w:bookmarkStart w:id="0" w:name="_GoBack"/>
-      <w:bookmarkEnd w:id="0"/>
     </w:p>
     <w:p>
       <w:pPr>
@@ -4127,31 +4161,7 @@
           <w:shd w:val="clear" w:color="auto" w:fill="FAFAFA"/>
           <w:lang w:val="en-US"/>
         </w:rPr>
-        <w:t xml:space="preserve">  //sets the LED to </w:t>
-      </w:r>
-      <w:proofErr w:type="gramStart"/>
-      <w:r>
-        <w:rPr>
-          <w:rFonts w:ascii="Courier New" w:hAnsi="Courier New" w:cs="Courier New"/>
-          <w:color w:val="000000"/>
-          <w:sz w:val="20"/>
-          <w:szCs w:val="20"/>
-          <w:shd w:val="clear" w:color="auto" w:fill="FAFAFA"/>
-          <w:lang w:val="en-US"/>
-        </w:rPr>
-        <w:t>current</w:t>
-      </w:r>
-      <w:proofErr w:type="gramEnd"/>
-      <w:r>
-        <w:rPr>
-          <w:rFonts w:ascii="Courier New" w:hAnsi="Courier New" w:cs="Courier New"/>
-          <w:color w:val="000000"/>
-          <w:sz w:val="20"/>
-          <w:szCs w:val="20"/>
-          <w:shd w:val="clear" w:color="auto" w:fill="FAFAFA"/>
-          <w:lang w:val="en-US"/>
-        </w:rPr>
-        <w:t xml:space="preserve"> state of button</w:t>
+        <w:t>  //sets the LED to current state of button</w:t>
       </w:r>
       <w:r>
         <w:rPr>

</xml_diff>